<commit_message>
nuevo dataset de distritos de San Francisco añadido a mongodb, con consultas geoespaciales avanzadas
</commit_message>
<xml_diff>
--- a/Databases docs/MongoDB/Documentación Mongodb.docx
+++ b/Databases docs/MongoDB/Documentación Mongodb.docx
@@ -120,6 +120,33 @@
         <w:rPr>
           <w:lang w:val="es-ES"/>
         </w:rPr>
+        <w:t>Como una ampliación se ha descargado un dataset</w:t>
+      </w:r>
+      <w:r>
+        <w:rPr>
+          <w:rStyle w:val="Refdenotaalpie"/>
+          <w:lang w:val="es-ES"/>
+        </w:rPr>
+        <w:footnoteReference w:id="1"/>
+      </w:r>
+      <w:r>
+        <w:rPr>
+          <w:lang w:val="es-ES"/>
+        </w:rPr>
+        <w:t xml:space="preserve"> que contiene la división de la ciudad de San Francisco en polígonos.</w:t>
+      </w:r>
+    </w:p>
+    <w:p>
+      <w:pPr>
+        <w:jc w:val="both"/>
+        <w:rPr>
+          <w:lang w:val="es-ES"/>
+        </w:rPr>
+      </w:pPr>
+      <w:r>
+        <w:rPr>
+          <w:lang w:val="es-ES"/>
+        </w:rPr>
         <w:t>En el apartado siguiente s</w:t>
       </w:r>
       <w:r>
@@ -360,7 +387,7 @@
           <w:rStyle w:val="Refdenotaalpie"/>
           <w:lang w:val="es-ES"/>
         </w:rPr>
-        <w:footnoteReference w:id="1"/>
+        <w:footnoteReference w:id="2"/>
       </w:r>
       <w:r>
         <w:rPr>
@@ -373,7 +400,7 @@
           <w:rStyle w:val="Refdenotaalpie"/>
           <w:lang w:val="es-ES"/>
         </w:rPr>
-        <w:footnoteReference w:id="2"/>
+        <w:footnoteReference w:id="3"/>
       </w:r>
       <w:r>
         <w:rPr>
@@ -391,7 +418,13 @@
         <w:rPr>
           <w:lang w:val="es-ES"/>
         </w:rPr>
-        <w:t xml:space="preserve"> En este caso, hemos usado una colección para representar las incidencias.</w:t>
+        <w:t xml:space="preserve"> En este caso, hemos usado una colección para representar las inci</w:t>
+      </w:r>
+      <w:r>
+        <w:rPr>
+          <w:lang w:val="es-ES"/>
+        </w:rPr>
+        <w:t>dencias, además de una colección para representar los polígonos que componen los distritos de San Francisco, esta colección se explicará más adelante en último capítulo de este documento.</w:t>
       </w:r>
     </w:p>
     <w:p>
@@ -556,6 +589,7 @@
         <w:rPr>
           <w:lang w:val="es-ES"/>
         </w:rPr>
+        <w:lastRenderedPageBreak/>
         <w:t>geoespaciales</w:t>
       </w:r>
       <w:r>
@@ -645,14 +679,7 @@
         <w:rPr>
           <w:lang w:val="es-ES"/>
         </w:rPr>
-        <w:t xml:space="preserve"> Nos </w:t>
-      </w:r>
-      <w:r>
-        <w:rPr>
-          <w:lang w:val="es-ES"/>
-        </w:rPr>
-        <w:lastRenderedPageBreak/>
-        <w:t xml:space="preserve">conviene mejor tener estos dos datos en conjunto por lo que usamos la función auxiliar </w:t>
+        <w:t xml:space="preserve"> Nos conviene mejor tener estos dos datos en conjunto por lo que usamos la función auxiliar </w:t>
       </w:r>
       <w:r>
         <w:rPr>
@@ -761,7 +788,7 @@
                     <pic:cNvPicPr/>
                   </pic:nvPicPr>
                   <pic:blipFill>
-                    <a:blip r:embed="rId7"/>
+                    <a:blip r:embed="rId8"/>
                     <a:stretch>
                       <a:fillRect/>
                     </a:stretch>
@@ -891,7 +918,7 @@
                     <pic:cNvPicPr/>
                   </pic:nvPicPr>
                   <pic:blipFill>
-                    <a:blip r:embed="rId8"/>
+                    <a:blip r:embed="rId9"/>
                     <a:stretch>
                       <a:fillRect/>
                     </a:stretch>
@@ -942,6 +969,7 @@
           <w:noProof/>
           <w:lang w:val="es-ES"/>
         </w:rPr>
+        <w:lastRenderedPageBreak/>
         <w:drawing>
           <wp:inline distT="0" distB="0" distL="0" distR="0" wp14:anchorId="1AE7F0E3" wp14:editId="589D5ED4">
             <wp:extent cx="4147457" cy="2119605"/>
@@ -958,7 +986,7 @@
                     <pic:cNvPicPr/>
                   </pic:nvPicPr>
                   <pic:blipFill>
-                    <a:blip r:embed="rId9"/>
+                    <a:blip r:embed="rId10"/>
                     <a:stretch>
                       <a:fillRect/>
                     </a:stretch>
@@ -1012,7 +1040,6 @@
         <w:jc w:val="both"/>
       </w:pPr>
       <w:r>
-        <w:lastRenderedPageBreak/>
         <w:t xml:space="preserve">Un punto interesante en las capturas anteriores que hemos notado, es el cambio en el tiempo en el documento en la figura 3. Como se puede ver que la hora de </w:t>
       </w:r>
       <w:r>
@@ -1027,8 +1054,6 @@
       <w:r>
         <w:t xml:space="preserve"> zona horaria en la que estamos.</w:t>
       </w:r>
-      <w:bookmarkStart w:id="0" w:name="_GoBack"/>
-      <w:bookmarkEnd w:id="0"/>
     </w:p>
     <w:p>
       <w:pPr>
@@ -1069,7 +1094,7 @@
                     <pic:cNvPicPr/>
                   </pic:nvPicPr>
                   <pic:blipFill>
-                    <a:blip r:embed="rId10"/>
+                    <a:blip r:embed="rId11"/>
                     <a:stretch>
                       <a:fillRect/>
                     </a:stretch>
@@ -1117,15 +1142,674 @@
     </w:p>
     <w:p>
       <w:pPr>
-        <w:pStyle w:val="Ttulo1"/>
-        <w:rPr>
+        <w:rPr>
+          <w:rFonts w:asciiTheme="majorHAnsi" w:eastAsiaTheme="majorEastAsia" w:hAnsiTheme="majorHAnsi" w:cstheme="majorBidi"/>
           <w:b/>
           <w:color w:val="000000" w:themeColor="text1"/>
-        </w:rPr>
+          <w:sz w:val="32"/>
+          <w:szCs w:val="32"/>
+        </w:rPr>
+      </w:pPr>
+      <w:r>
+        <w:rPr>
+          <w:b/>
+          <w:color w:val="000000" w:themeColor="text1"/>
+        </w:rPr>
+        <w:br w:type="page"/>
+      </w:r>
+    </w:p>
+    <w:p>
+      <w:pPr>
+        <w:pStyle w:val="Ttulo1"/>
+        <w:rPr>
+          <w:b/>
+          <w:color w:val="000000" w:themeColor="text1"/>
+        </w:rPr>
+      </w:pPr>
+      <w:r>
+        <w:rPr>
+          <w:b/>
+          <w:color w:val="000000" w:themeColor="text1"/>
+        </w:rPr>
+        <w:lastRenderedPageBreak/>
+        <w:t>Ampliación con dataset de distritos de San Francisco</w:t>
+      </w:r>
+    </w:p>
+    <w:p>
+      <w:pPr>
+        <w:jc w:val="both"/>
+      </w:pPr>
+      <w:r>
+        <w:t>En este apartado se explicará el proceso seguido para añadir a la base de datos una nueva colección que va a representar los diferentes distritos de la ciudad de San Francisco.</w:t>
+      </w:r>
+    </w:p>
+    <w:p>
+      <w:pPr>
+        <w:jc w:val="both"/>
+      </w:pPr>
+      <w:r>
+        <w:t>El objetivo de esta ampliación es poder realizar consultas geo-espaciales que permiten tener información más detallada y exacta sobre los incidentes.</w:t>
+      </w:r>
+    </w:p>
+    <w:p>
+      <w:pPr>
+        <w:pStyle w:val="Ttulo2"/>
+        <w:jc w:val="both"/>
+        <w:rPr>
+          <w:b/>
+          <w:color w:val="000000" w:themeColor="text1"/>
+        </w:rPr>
+      </w:pPr>
+      <w:r>
+        <w:rPr>
+          <w:b/>
+          <w:color w:val="000000" w:themeColor="text1"/>
+        </w:rPr>
+        <w:t>Análisis del dataset</w:t>
+      </w:r>
+    </w:p>
+    <w:p>
+      <w:pPr>
+        <w:jc w:val="both"/>
+      </w:pPr>
+      <w:r>
+        <w:t>Esta vez se ha usado un fichero json en vez de un csv. Por lo que se ha desarrollado un nuevo script para realizar el proceso de transformación y carga de datos.</w:t>
+      </w:r>
+    </w:p>
+    <w:p>
+      <w:pPr>
+        <w:jc w:val="both"/>
+      </w:pPr>
+      <w:r>
+        <w:t>En primer lugar, se ha analizado detenidamente el contenido del json, y se ha logrado identificar las claves en el json que se necesitan para realizar las siguientes tareas:</w:t>
+      </w:r>
+    </w:p>
+    <w:p>
+      <w:pPr>
+        <w:pStyle w:val="Prrafodelista"/>
+        <w:numPr>
+          <w:ilvl w:val="0"/>
+          <w:numId w:val="1"/>
+        </w:numPr>
+        <w:jc w:val="both"/>
+      </w:pPr>
+      <w:r>
+        <w:t>Obtener los nombres de los campos que formaran el documento en la colección de Mongodb.</w:t>
+      </w:r>
+    </w:p>
+    <w:p>
+      <w:pPr>
+        <w:pStyle w:val="Prrafodelista"/>
+        <w:numPr>
+          <w:ilvl w:val="0"/>
+          <w:numId w:val="1"/>
+        </w:numPr>
+        <w:jc w:val="both"/>
+      </w:pPr>
+      <w:r>
+        <w:t>Obtener los datos</w:t>
+      </w:r>
+      <w:r>
+        <w:t>.</w:t>
+      </w:r>
+    </w:p>
+    <w:p>
+      <w:pPr>
+        <w:pStyle w:val="Prrafodelista"/>
+        <w:numPr>
+          <w:ilvl w:val="0"/>
+          <w:numId w:val="1"/>
+        </w:numPr>
+        <w:jc w:val="both"/>
+      </w:pPr>
+      <w:r>
+        <w:t>Fusionar la lista de nombres de campos y la lista de datos en un dataframe de la librería pandas.</w:t>
+      </w:r>
+    </w:p>
+    <w:p>
+      <w:pPr>
+        <w:pStyle w:val="Prrafodelista"/>
+        <w:numPr>
+          <w:ilvl w:val="0"/>
+          <w:numId w:val="1"/>
+        </w:numPr>
+        <w:jc w:val="both"/>
+      </w:pPr>
+      <w:r>
+        <w:t>Cargar el dataframe en la base de datos después de realizar formateos si hacen falta.</w:t>
+      </w:r>
+    </w:p>
+    <w:p>
+      <w:pPr>
+        <w:jc w:val="both"/>
+      </w:pPr>
+      <w:r>
+        <w:t>La figura 5 muestra el código usado, nos basaremos sobre ella para explicar los pasos.</w:t>
+      </w:r>
+    </w:p>
+    <w:p>
+      <w:pPr>
+        <w:keepNext/>
+        <w:jc w:val="center"/>
+      </w:pPr>
+      <w:r>
+        <w:rPr>
+          <w:noProof/>
+        </w:rPr>
+        <w:drawing>
+          <wp:inline distT="0" distB="0" distL="0" distR="0" wp14:anchorId="58595D4C" wp14:editId="75BDE24B">
+            <wp:extent cx="4269921" cy="4633704"/>
+            <wp:effectExtent l="12700" t="12700" r="10160" b="14605"/>
+            <wp:docPr id="3" name="Imagen 3"/>
+            <wp:cNvGraphicFramePr>
+              <a:graphicFrameLocks xmlns:a="http://schemas.openxmlformats.org/drawingml/2006/main" noChangeAspect="1"/>
+            </wp:cNvGraphicFramePr>
+            <a:graphic xmlns:a="http://schemas.openxmlformats.org/drawingml/2006/main">
+              <a:graphicData uri="http://schemas.openxmlformats.org/drawingml/2006/picture">
+                <pic:pic xmlns:pic="http://schemas.openxmlformats.org/drawingml/2006/picture">
+                  <pic:nvPicPr>
+                    <pic:cNvPr id="1" name=""/>
+                    <pic:cNvPicPr/>
+                  </pic:nvPicPr>
+                  <pic:blipFill>
+                    <a:blip r:embed="rId12"/>
+                    <a:stretch>
+                      <a:fillRect/>
+                    </a:stretch>
+                  </pic:blipFill>
+                  <pic:spPr>
+                    <a:xfrm>
+                      <a:off x="0" y="0"/>
+                      <a:ext cx="4274884" cy="4639090"/>
+                    </a:xfrm>
+                    <a:prstGeom prst="rect">
+                      <a:avLst/>
+                    </a:prstGeom>
+                    <a:ln>
+                      <a:solidFill>
+                        <a:schemeClr val="tx1"/>
+                      </a:solidFill>
+                    </a:ln>
+                  </pic:spPr>
+                </pic:pic>
+              </a:graphicData>
+            </a:graphic>
+          </wp:inline>
+        </w:drawing>
+      </w:r>
+    </w:p>
+    <w:p>
+      <w:pPr>
+        <w:pStyle w:val="Descripcin"/>
+        <w:jc w:val="center"/>
+      </w:pPr>
+      <w:r>
+        <w:t xml:space="preserve">Figura </w:t>
+      </w:r>
+      <w:r>
+        <w:fldChar w:fldCharType="begin"/>
+      </w:r>
+      <w:r>
+        <w:instrText xml:space="preserve"> SEQ Figura \* ARABIC </w:instrText>
+      </w:r>
+      <w:r>
+        <w:fldChar w:fldCharType="separate"/>
+      </w:r>
+      <w:r>
+        <w:rPr>
+          <w:noProof/>
+        </w:rPr>
+        <w:t>5</w:t>
+      </w:r>
+      <w:r>
+        <w:rPr>
+          <w:noProof/>
+        </w:rPr>
+        <w:fldChar w:fldCharType="end"/>
+      </w:r>
+      <w:r>
+        <w:t xml:space="preserve"> código para procesar y insertar el dataset de distritos de San Francisco</w:t>
+      </w:r>
+    </w:p>
+    <w:p>
+      <w:pPr>
+        <w:pStyle w:val="Ttulo3"/>
+        <w:rPr>
+          <w:b/>
+        </w:rPr>
+      </w:pPr>
+      <w:r>
+        <w:rPr>
+          <w:b/>
+        </w:rPr>
+        <w:lastRenderedPageBreak/>
+        <w:t>Obtención de nombres de campos.</w:t>
+      </w:r>
+    </w:p>
+    <w:p>
+      <w:pPr>
+        <w:jc w:val="both"/>
+      </w:pPr>
+      <w:r>
+        <w:t>Vie</w:t>
+      </w:r>
+      <w:r>
+        <w:t>ndo la estructura del json</w:t>
+      </w:r>
+      <w:r>
+        <w:t>, figura 6,</w:t>
+      </w:r>
+      <w:r>
+        <w:t xml:space="preserve"> se ha visto que </w:t>
+      </w:r>
+      <w:r>
+        <w:t xml:space="preserve">la clave “columns” dentro de la jerarquía del json, contiene un array de atributos. Entre estos </w:t>
+      </w:r>
+      <w:r>
+        <w:t>atributos</w:t>
+      </w:r>
+      <w:r>
+        <w:t xml:space="preserve"> </w:t>
+      </w:r>
+      <w:r>
+        <w:t xml:space="preserve">encontramos el campo </w:t>
+      </w:r>
+      <w:r>
+        <w:t>fieldName que contiene el nombre del campo.</w:t>
+      </w:r>
+    </w:p>
+    <w:p>
+      <w:pPr>
+        <w:jc w:val="both"/>
+      </w:pPr>
+      <w:r>
+        <w:t xml:space="preserve">Entre las líneas </w:t>
+      </w:r>
+      <w:r>
+        <w:t>20</w:t>
+      </w:r>
+      <w:r>
+        <w:t xml:space="preserve"> y 25, leemos el fichero, extra</w:t>
+      </w:r>
+      <w:r>
+        <w:t>emos de cada elemento del array de columns, el nombre del campo.</w:t>
+      </w:r>
+    </w:p>
+    <w:p>
+      <w:pPr>
+        <w:jc w:val="both"/>
+      </w:pPr>
+      <w:r>
+        <w:t>En nuestro caso, nos interesa</w:t>
+      </w:r>
+      <w:r>
+        <w:t>n sólo dos</w:t>
+      </w:r>
+      <w:r>
+        <w:t xml:space="preserve"> campo</w:t>
+      </w:r>
+      <w:r>
+        <w:t>s</w:t>
+      </w:r>
+      <w:r>
+        <w:t xml:space="preserve">, </w:t>
+      </w:r>
+      <w:r>
+        <w:t>é</w:t>
+      </w:r>
+      <w:r>
+        <w:t>l de los datos de geo-localización</w:t>
+      </w:r>
+      <w:r>
+        <w:t xml:space="preserve"> y él del nombre del distrito</w:t>
+      </w:r>
+      <w:r>
+        <w:t xml:space="preserve">, por lo que definimos una lista (línea 25), con </w:t>
+      </w:r>
+      <w:r>
+        <w:t>los nombres</w:t>
+      </w:r>
+      <w:r>
+        <w:t xml:space="preserve"> de esos campos, esa lista nos servirá más adelante para extraer solo los datos que nos interesan.</w:t>
+      </w:r>
+    </w:p>
+    <w:p>
+      <w:pPr>
+        <w:keepNext/>
+        <w:jc w:val="center"/>
+      </w:pPr>
+      <w:r>
+        <w:rPr>
+          <w:noProof/>
+        </w:rPr>
+        <w:drawing>
+          <wp:inline distT="0" distB="0" distL="0" distR="0" wp14:anchorId="41EBFBC8" wp14:editId="584AEA11">
+            <wp:extent cx="3004457" cy="3379219"/>
+            <wp:effectExtent l="12700" t="12700" r="18415" b="12065"/>
+            <wp:docPr id="4" name="Imagen 4"/>
+            <wp:cNvGraphicFramePr>
+              <a:graphicFrameLocks xmlns:a="http://schemas.openxmlformats.org/drawingml/2006/main" noChangeAspect="1"/>
+            </wp:cNvGraphicFramePr>
+            <a:graphic xmlns:a="http://schemas.openxmlformats.org/drawingml/2006/main">
+              <a:graphicData uri="http://schemas.openxmlformats.org/drawingml/2006/picture">
+                <pic:pic xmlns:pic="http://schemas.openxmlformats.org/drawingml/2006/picture">
+                  <pic:nvPicPr>
+                    <pic:cNvPr id="1" name=""/>
+                    <pic:cNvPicPr/>
+                  </pic:nvPicPr>
+                  <pic:blipFill>
+                    <a:blip r:embed="rId13"/>
+                    <a:stretch>
+                      <a:fillRect/>
+                    </a:stretch>
+                  </pic:blipFill>
+                  <pic:spPr>
+                    <a:xfrm>
+                      <a:off x="0" y="0"/>
+                      <a:ext cx="3007687" cy="3382852"/>
+                    </a:xfrm>
+                    <a:prstGeom prst="rect">
+                      <a:avLst/>
+                    </a:prstGeom>
+                    <a:ln>
+                      <a:solidFill>
+                        <a:schemeClr val="tx1"/>
+                      </a:solidFill>
+                    </a:ln>
+                  </pic:spPr>
+                </pic:pic>
+              </a:graphicData>
+            </a:graphic>
+          </wp:inline>
+        </w:drawing>
+      </w:r>
+    </w:p>
+    <w:p>
+      <w:pPr>
+        <w:pStyle w:val="Descripcin"/>
+        <w:jc w:val="center"/>
+      </w:pPr>
+      <w:r>
+        <w:t xml:space="preserve">Figura </w:t>
+      </w:r>
+      <w:r>
+        <w:fldChar w:fldCharType="begin"/>
+      </w:r>
+      <w:r>
+        <w:instrText xml:space="preserve"> SEQ Figura \* ARABIC </w:instrText>
+      </w:r>
+      <w:r>
+        <w:fldChar w:fldCharType="separate"/>
+      </w:r>
+      <w:r>
+        <w:rPr>
+          <w:noProof/>
+        </w:rPr>
+        <w:t>6</w:t>
+      </w:r>
+      <w:r>
+        <w:rPr>
+          <w:noProof/>
+        </w:rPr>
+        <w:fldChar w:fldCharType="end"/>
+      </w:r>
+      <w:r>
+        <w:t xml:space="preserve"> json del dataset de distritos</w:t>
+      </w:r>
+    </w:p>
+    <w:p>
+      <w:pPr>
+        <w:pStyle w:val="Ttulo3"/>
+        <w:rPr>
+          <w:b/>
+        </w:rPr>
+      </w:pPr>
+      <w:r>
+        <w:rPr>
+          <w:b/>
+        </w:rPr>
+        <w:t>Obtención de datos en un dataframe</w:t>
+      </w:r>
+      <w:r>
+        <w:rPr>
+          <w:b/>
+        </w:rPr>
+        <w:t>, transformaciones y carga en base de datos</w:t>
+      </w:r>
+      <w:r>
+        <w:rPr>
+          <w:b/>
+        </w:rPr>
+        <w:t>.</w:t>
+      </w:r>
+    </w:p>
+    <w:p>
+      <w:pPr>
+        <w:jc w:val="both"/>
+      </w:pPr>
+      <w:r>
+        <w:t xml:space="preserve">Entre las líneas </w:t>
+      </w:r>
+      <w:r>
+        <w:t>27 y 35, se procesa el fic</w:t>
+      </w:r>
+      <w:r>
+        <w:t>hero json para recuperar los valores de los dos campos que nos interesan del dataset (</w:t>
+      </w:r>
+      <w:r>
+        <w:t>the_geom, nhood</w:t>
+      </w:r>
+      <w:r>
+        <w:t>)</w:t>
+      </w:r>
+      <w:r>
+        <w:t>.</w:t>
+      </w:r>
+    </w:p>
+    <w:p>
+      <w:pPr>
+        <w:jc w:val="both"/>
+      </w:pPr>
+      <w:r>
+        <w:t>En la línea 36 realizamos una transformación sobre el campo the_geom que contiene los polígonos que for</w:t>
+      </w:r>
+      <w:r>
+        <w:t>man los distritos de la ciudad, esa transformación consiste en convertir los datos del formato WKT a GeoJson</w:t>
+      </w:r>
+      <w:r>
+        <w:t xml:space="preserve"> usando la liberaría</w:t>
+      </w:r>
+      <w:r>
+        <w:t xml:space="preserve"> </w:t>
+      </w:r>
+      <w:r>
+        <w:rPr>
+          <w:i/>
+        </w:rPr>
+        <w:t>shapely</w:t>
+      </w:r>
+      <w:r>
+        <w:t xml:space="preserve"> de Python</w:t>
+      </w:r>
+      <w:r>
+        <w:t>. La transformación se realiza sobre cada fila del dataframe usando la función auxiliar wkt_to_geojson</w:t>
+      </w:r>
+      <w:r>
+        <w:t>.</w:t>
+      </w:r>
+      <w:bookmarkStart w:id="0" w:name="_GoBack"/>
+      <w:bookmarkEnd w:id="0"/>
+    </w:p>
+    <w:p>
+      <w:pPr>
+        <w:jc w:val="both"/>
+      </w:pPr>
+      <w:r>
+        <w:t>C</w:t>
+      </w:r>
+      <w:r>
+        <w:t>omparando las figuras 7 y 8 se puede ver la diferencia en el formato de ese campo.</w:t>
+      </w:r>
+    </w:p>
+    <w:p>
+      <w:pPr>
+        <w:jc w:val="both"/>
+      </w:pPr>
+      <w:r>
+        <w:t xml:space="preserve">Al realizar las transformaciones, la inserción en Mongodb es inmediata, </w:t>
+      </w:r>
+      <w:r>
+        <w:t>convirtiendo</w:t>
+      </w:r>
+      <w:r>
+        <w:t xml:space="preserve"> el dataframe a un diccionario </w:t>
+      </w:r>
+      <w:r>
+        <w:t>de Python, como se ve en la línea 45.</w:t>
+      </w:r>
+    </w:p>
+    <w:p>
+      <w:pPr>
+        <w:jc w:val="both"/>
+      </w:pPr>
+    </w:p>
+    <w:p>
+      <w:pPr>
+        <w:keepNext/>
+        <w:jc w:val="center"/>
+      </w:pPr>
+      <w:r>
+        <w:lastRenderedPageBreak/>
+        <w:drawing>
+          <wp:inline distT="0" distB="0" distL="0" distR="0" wp14:anchorId="35527A9D" wp14:editId="7EC6391B">
+            <wp:extent cx="5396230" cy="1286510"/>
+            <wp:effectExtent l="0" t="0" r="1270" b="0"/>
+            <wp:docPr id="9" name="Imagen 9"/>
+            <wp:cNvGraphicFramePr>
+              <a:graphicFrameLocks xmlns:a="http://schemas.openxmlformats.org/drawingml/2006/main" noChangeAspect="1"/>
+            </wp:cNvGraphicFramePr>
+            <a:graphic xmlns:a="http://schemas.openxmlformats.org/drawingml/2006/main">
+              <a:graphicData uri="http://schemas.openxmlformats.org/drawingml/2006/picture">
+                <pic:pic xmlns:pic="http://schemas.openxmlformats.org/drawingml/2006/picture">
+                  <pic:nvPicPr>
+                    <pic:cNvPr id="1" name=""/>
+                    <pic:cNvPicPr/>
+                  </pic:nvPicPr>
+                  <pic:blipFill>
+                    <a:blip r:embed="rId14"/>
+                    <a:stretch>
+                      <a:fillRect/>
+                    </a:stretch>
+                  </pic:blipFill>
+                  <pic:spPr>
+                    <a:xfrm>
+                      <a:off x="0" y="0"/>
+                      <a:ext cx="5396230" cy="1286510"/>
+                    </a:xfrm>
+                    <a:prstGeom prst="rect">
+                      <a:avLst/>
+                    </a:prstGeom>
+                  </pic:spPr>
+                </pic:pic>
+              </a:graphicData>
+            </a:graphic>
+          </wp:inline>
+        </w:drawing>
+      </w:r>
+    </w:p>
+    <w:p>
+      <w:pPr>
+        <w:pStyle w:val="Descripcin"/>
+        <w:jc w:val="center"/>
+      </w:pPr>
+      <w:r>
+        <w:t xml:space="preserve">Figura </w:t>
+      </w:r>
+      <w:fldSimple w:instr=" SEQ Figura \* ARABIC ">
+        <w:r>
+          <w:rPr>
+            <w:noProof/>
+          </w:rPr>
+          <w:t>7</w:t>
+        </w:r>
+      </w:fldSimple>
+      <w:r>
+        <w:t xml:space="preserve"> the_geom en formato wkt</w:t>
+      </w:r>
+    </w:p>
+    <w:p>
+      <w:pPr>
+        <w:keepNext/>
+        <w:jc w:val="center"/>
+      </w:pPr>
+      <w:r>
+        <w:drawing>
+          <wp:inline distT="0" distB="0" distL="0" distR="0" wp14:anchorId="2BE40E63" wp14:editId="7FD9FAD0">
+            <wp:extent cx="5396230" cy="1553845"/>
+            <wp:effectExtent l="0" t="0" r="1270" b="0"/>
+            <wp:docPr id="7" name="Imagen 7"/>
+            <wp:cNvGraphicFramePr>
+              <a:graphicFrameLocks xmlns:a="http://schemas.openxmlformats.org/drawingml/2006/main" noChangeAspect="1"/>
+            </wp:cNvGraphicFramePr>
+            <a:graphic xmlns:a="http://schemas.openxmlformats.org/drawingml/2006/main">
+              <a:graphicData uri="http://schemas.openxmlformats.org/drawingml/2006/picture">
+                <pic:pic xmlns:pic="http://schemas.openxmlformats.org/drawingml/2006/picture">
+                  <pic:nvPicPr>
+                    <pic:cNvPr id="1" name=""/>
+                    <pic:cNvPicPr/>
+                  </pic:nvPicPr>
+                  <pic:blipFill>
+                    <a:blip r:embed="rId15"/>
+                    <a:stretch>
+                      <a:fillRect/>
+                    </a:stretch>
+                  </pic:blipFill>
+                  <pic:spPr>
+                    <a:xfrm>
+                      <a:off x="0" y="0"/>
+                      <a:ext cx="5396230" cy="1553845"/>
+                    </a:xfrm>
+                    <a:prstGeom prst="rect">
+                      <a:avLst/>
+                    </a:prstGeom>
+                  </pic:spPr>
+                </pic:pic>
+              </a:graphicData>
+            </a:graphic>
+          </wp:inline>
+        </w:drawing>
+      </w:r>
+    </w:p>
+    <w:p>
+      <w:pPr>
+        <w:pStyle w:val="Descripcin"/>
+        <w:jc w:val="center"/>
+      </w:pPr>
+      <w:r>
+        <w:t xml:space="preserve">Figura </w:t>
+      </w:r>
+      <w:fldSimple w:instr=" SEQ Figura \* ARABIC ">
+        <w:r>
+          <w:rPr>
+            <w:noProof/>
+          </w:rPr>
+          <w:t>8</w:t>
+        </w:r>
+      </w:fldSimple>
+      <w:r>
+        <w:t xml:space="preserve"> dataframe resultante al final de las transformaciones</w:t>
+      </w:r>
+      <w:r>
+        <w:t>, the_geom en formato geojson</w:t>
+      </w:r>
+    </w:p>
+    <w:p>
+      <w:pPr>
+        <w:jc w:val="both"/>
       </w:pPr>
     </w:p>
     <w:sectPr>
-      <w:headerReference w:type="default" r:id="rId11"/>
+      <w:headerReference w:type="default" r:id="rId16"/>
       <w:pgSz w:w="11900" w:h="16840"/>
       <w:pgMar w:top="1417" w:right="1701" w:bottom="1417" w:left="1701" w:header="708" w:footer="708" w:gutter="0"/>
       <w:cols w:space="708"/>
@@ -1174,9 +1858,6 @@
     <w:p>
       <w:pPr>
         <w:pStyle w:val="Textonotapie"/>
-        <w:rPr>
-          <w:lang w:val="es-ES"/>
-        </w:rPr>
       </w:pPr>
       <w:r>
         <w:rPr>
@@ -1185,11 +1866,33 @@
         <w:footnoteRef/>
       </w:r>
       <w:r>
-        <w:t xml:space="preserve"> Una colección es equivalente a una tabla de base de datos en los sistemas relacionales.</w:t>
+        <w:t xml:space="preserve"> El enlace de descarga </w:t>
+      </w:r>
+      <w:r>
+        <w:t>https://data.sfgov.org/Geographic-Locations-and-Boundaries/SF-Find-Neighborhoods/pty2-tcw4</w:t>
       </w:r>
     </w:p>
   </w:footnote>
   <w:footnote w:id="2">
+    <w:p>
+      <w:pPr>
+        <w:pStyle w:val="Textonotapie"/>
+        <w:rPr>
+          <w:lang w:val="es-ES"/>
+        </w:rPr>
+      </w:pPr>
+      <w:r>
+        <w:rPr>
+          <w:rStyle w:val="Refdenotaalpie"/>
+        </w:rPr>
+        <w:footnoteRef/>
+      </w:r>
+      <w:r>
+        <w:t xml:space="preserve"> Una colección es equivalente a una tabla de base de datos en los sistemas relacionales.</w:t>
+      </w:r>
+    </w:p>
+  </w:footnote>
+  <w:footnote w:id="3">
     <w:p>
       <w:pPr>
         <w:pStyle w:val="Textonotapie"/>
@@ -1260,6 +1963,100 @@
     </w:pPr>
   </w:p>
 </w:hdr>
+</file>
+
+<file path=word/numbering.xml><?xml version="1.0" encoding="utf-8"?>
+<w:numbering xmlns:wpc="http://schemas.microsoft.com/office/word/2010/wordprocessingCanvas" xmlns:cx="http://schemas.microsoft.com/office/drawing/2014/chartex" xmlns:cx1="http://schemas.microsoft.com/office/drawing/2015/9/8/chartex" xmlns:cx2="http://schemas.microsoft.com/office/drawing/2015/10/21/chartex" xmlns:cx3="http://schemas.microsoft.com/office/drawing/2016/5/9/chartex" xmlns:cx4="http://schemas.microsoft.com/office/drawing/2016/5/10/chartex" xmlns:cx5="http://schemas.microsoft.com/office/drawing/2016/5/11/chartex" xmlns:cx6="http://schemas.microsoft.com/office/drawing/2016/5/12/chartex" xmlns:cx7="http://schemas.microsoft.com/office/drawing/2016/5/13/chartex" xmlns:cx8="http://schemas.microsoft.com/office/drawing/2016/5/14/chartex" xmlns:mc="http://schemas.openxmlformats.org/markup-compatibility/2006" xmlns:aink="http://schemas.microsoft.com/office/drawing/2016/ink" xmlns:am3d="http://schemas.microsoft.com/office/drawing/2017/model3d" xmlns:o="urn:schemas-microsoft-com:office:office" xmlns:r="http://schemas.openxmlformats.org/officeDocument/2006/relationships" xmlns:m="http://schemas.openxmlformats.org/officeDocument/2006/math" xmlns:v="urn:schemas-microsoft-com:vml" xmlns:wp14="http://schemas.microsoft.com/office/word/2010/wordprocessingDrawing" xmlns:wp="http://schemas.openxmlformats.org/drawingml/2006/wordprocessingDrawing" xmlns:w10="urn:schemas-microsoft-com:office:word" xmlns:w="http://schemas.openxmlformats.org/wordprocessingml/2006/main" xmlns:w14="http://schemas.microsoft.com/office/word/2010/wordml" xmlns:w15="http://schemas.microsoft.com/office/word/2012/wordml" xmlns:w16cid="http://schemas.microsoft.com/office/word/2016/wordml/cid" xmlns:w16se="http://schemas.microsoft.com/office/word/2015/wordml/symex" xmlns:wpg="http://schemas.microsoft.com/office/word/2010/wordprocessingGroup" xmlns:wpi="http://schemas.microsoft.com/office/word/2010/wordprocessingInk" xmlns:wne="http://schemas.microsoft.com/office/word/2006/wordml" xmlns:wps="http://schemas.microsoft.com/office/word/2010/wordprocessingShape" mc:Ignorable="w14 w15 w16se w16cid wp14">
+  <w:abstractNum w:abstractNumId="0" w15:restartNumberingAfterBreak="0">
+    <w:nsid w:val="6D60544C"/>
+    <w:multiLevelType w:val="hybridMultilevel"/>
+    <w:tmpl w:val="67E411A2"/>
+    <w:lvl w:ilvl="0" w:tplc="040A000F">
+      <w:start w:val="1"/>
+      <w:numFmt w:val="decimal"/>
+      <w:lvlText w:val="%1."/>
+      <w:lvlJc w:val="left"/>
+      <w:pPr>
+        <w:ind w:left="720" w:hanging="360"/>
+      </w:pPr>
+    </w:lvl>
+    <w:lvl w:ilvl="1" w:tplc="040A0019" w:tentative="1">
+      <w:start w:val="1"/>
+      <w:numFmt w:val="lowerLetter"/>
+      <w:lvlText w:val="%2."/>
+      <w:lvlJc w:val="left"/>
+      <w:pPr>
+        <w:ind w:left="1440" w:hanging="360"/>
+      </w:pPr>
+    </w:lvl>
+    <w:lvl w:ilvl="2" w:tplc="040A001B" w:tentative="1">
+      <w:start w:val="1"/>
+      <w:numFmt w:val="lowerRoman"/>
+      <w:lvlText w:val="%3."/>
+      <w:lvlJc w:val="right"/>
+      <w:pPr>
+        <w:ind w:left="2160" w:hanging="180"/>
+      </w:pPr>
+    </w:lvl>
+    <w:lvl w:ilvl="3" w:tplc="040A000F" w:tentative="1">
+      <w:start w:val="1"/>
+      <w:numFmt w:val="decimal"/>
+      <w:lvlText w:val="%4."/>
+      <w:lvlJc w:val="left"/>
+      <w:pPr>
+        <w:ind w:left="2880" w:hanging="360"/>
+      </w:pPr>
+    </w:lvl>
+    <w:lvl w:ilvl="4" w:tplc="040A0019" w:tentative="1">
+      <w:start w:val="1"/>
+      <w:numFmt w:val="lowerLetter"/>
+      <w:lvlText w:val="%5."/>
+      <w:lvlJc w:val="left"/>
+      <w:pPr>
+        <w:ind w:left="3600" w:hanging="360"/>
+      </w:pPr>
+    </w:lvl>
+    <w:lvl w:ilvl="5" w:tplc="040A001B" w:tentative="1">
+      <w:start w:val="1"/>
+      <w:numFmt w:val="lowerRoman"/>
+      <w:lvlText w:val="%6."/>
+      <w:lvlJc w:val="right"/>
+      <w:pPr>
+        <w:ind w:left="4320" w:hanging="180"/>
+      </w:pPr>
+    </w:lvl>
+    <w:lvl w:ilvl="6" w:tplc="040A000F" w:tentative="1">
+      <w:start w:val="1"/>
+      <w:numFmt w:val="decimal"/>
+      <w:lvlText w:val="%7."/>
+      <w:lvlJc w:val="left"/>
+      <w:pPr>
+        <w:ind w:left="5040" w:hanging="360"/>
+      </w:pPr>
+    </w:lvl>
+    <w:lvl w:ilvl="7" w:tplc="040A0019" w:tentative="1">
+      <w:start w:val="1"/>
+      <w:numFmt w:val="lowerLetter"/>
+      <w:lvlText w:val="%8."/>
+      <w:lvlJc w:val="left"/>
+      <w:pPr>
+        <w:ind w:left="5760" w:hanging="360"/>
+      </w:pPr>
+    </w:lvl>
+    <w:lvl w:ilvl="8" w:tplc="040A001B" w:tentative="1">
+      <w:start w:val="1"/>
+      <w:numFmt w:val="lowerRoman"/>
+      <w:lvlText w:val="%9."/>
+      <w:lvlJc w:val="right"/>
+      <w:pPr>
+        <w:ind w:left="6480" w:hanging="180"/>
+      </w:pPr>
+    </w:lvl>
+  </w:abstractNum>
+  <w:num w:numId="1">
+    <w:abstractNumId w:val="0"/>
+  </w:num>
+</w:numbering>
 </file>
 
 <file path=word/styles.xml><?xml version="1.0" encoding="utf-8"?>
@@ -1698,6 +2495,26 @@
       <w:szCs w:val="26"/>
     </w:rPr>
   </w:style>
+  <w:style w:type="paragraph" w:styleId="Ttulo3">
+    <w:name w:val="heading 3"/>
+    <w:basedOn w:val="Normal"/>
+    <w:next w:val="Normal"/>
+    <w:link w:val="Ttulo3Car"/>
+    <w:uiPriority w:val="9"/>
+    <w:unhideWhenUsed/>
+    <w:qFormat/>
+    <w:rsid w:val="00885DCC"/>
+    <w:pPr>
+      <w:keepNext/>
+      <w:keepLines/>
+      <w:spacing w:before="40"/>
+      <w:outlineLvl w:val="2"/>
+    </w:pPr>
+    <w:rPr>
+      <w:rFonts w:asciiTheme="majorHAnsi" w:eastAsiaTheme="majorEastAsia" w:hAnsiTheme="majorHAnsi" w:cstheme="majorBidi"/>
+      <w:color w:val="1F3763" w:themeColor="accent1" w:themeShade="7F"/>
+    </w:rPr>
+  </w:style>
   <w:style w:type="character" w:default="1" w:styleId="Fuentedeprrafopredeter">
     <w:name w:val="Default Paragraph Font"/>
     <w:uiPriority w:val="1"/>
@@ -1880,6 +2697,28 @@
     <w:link w:val="Piedepgina"/>
     <w:uiPriority w:val="99"/>
     <w:rsid w:val="003916A7"/>
+  </w:style>
+  <w:style w:type="paragraph" w:styleId="Prrafodelista">
+    <w:name w:val="List Paragraph"/>
+    <w:basedOn w:val="Normal"/>
+    <w:uiPriority w:val="34"/>
+    <w:qFormat/>
+    <w:rsid w:val="003A4B99"/>
+    <w:pPr>
+      <w:ind w:left="720"/>
+      <w:contextualSpacing/>
+    </w:pPr>
+  </w:style>
+  <w:style w:type="character" w:customStyle="1" w:styleId="Ttulo3Car">
+    <w:name w:val="Título 3 Car"/>
+    <w:basedOn w:val="Fuentedeprrafopredeter"/>
+    <w:link w:val="Ttulo3"/>
+    <w:uiPriority w:val="9"/>
+    <w:rsid w:val="00885DCC"/>
+    <w:rPr>
+      <w:rFonts w:asciiTheme="majorHAnsi" w:eastAsiaTheme="majorEastAsia" w:hAnsiTheme="majorHAnsi" w:cstheme="majorBidi"/>
+      <w:color w:val="1F3763" w:themeColor="accent1" w:themeShade="7F"/>
+    </w:rPr>
   </w:style>
 </w:styles>
 </file>
@@ -2150,7 +2989,7 @@
 </file>
 
 <file path=customXml/itemProps1.xml><?xml version="1.0" encoding="utf-8"?>
-<ds:datastoreItem xmlns:ds="http://schemas.openxmlformats.org/officeDocument/2006/customXml" ds:itemID="{E43000B5-945A-9846-B40D-33AC994E351B}">
+<ds:datastoreItem xmlns:ds="http://schemas.openxmlformats.org/officeDocument/2006/customXml" ds:itemID="{957BB94B-3CAF-5D45-A7CD-D67A7D286F09}">
   <ds:schemaRefs>
     <ds:schemaRef ds:uri="http://schemas.openxmlformats.org/officeDocument/2006/bibliography"/>
   </ds:schemaRefs>

</xml_diff>